<commit_message>
Prequel del gioco aggiornato
</commit_message>
<xml_diff>
--- a/Prequel.docx
+++ b/Prequel.docx
@@ -3,19 +3,55 @@
 <w:document xmlns:ve="http://schemas.openxmlformats.org/markup-compatibility/2006" xmlns:o="urn:schemas-microsoft-com:office:office" xmlns:r="http://schemas.openxmlformats.org/officeDocument/2006/relationships" xmlns:m="http://schemas.openxmlformats.org/officeDocument/2006/math" xmlns:v="urn:schemas-microsoft-com:vml" xmlns:wp="http://schemas.openxmlformats.org/drawingml/2006/wordprocessingDrawing" xmlns:w10="urn:schemas-microsoft-com:office:word" xmlns:w="http://schemas.openxmlformats.org/wordprocessingml/2006/main" xmlns:wne="http://schemas.microsoft.com/office/word/2006/wordml">
   <w:body>
     <w:p>
-      <w:r>
+      <w:pPr>
+        <w:rPr>
+          <w:b/>
+        </w:rPr>
+      </w:pPr>
+      <w:r>
+        <w:rPr>
+          <w:b/>
+        </w:rPr>
         <w:t>La storia</w:t>
       </w:r>
-    </w:p>
-    <w:p>
-      <w:r>
-        <w:t>Questa</w:t>
-      </w:r>
-      <w:r>
-        <w:t xml:space="preserve"> storia racconta del feudo più potente del regno</w:t>
-      </w:r>
-      <w:r>
-        <w:t xml:space="preserve">, un feudo che ha visto la propria </w:t>
+      <w:r>
+        <w:rPr>
+          <w:b/>
+        </w:rPr>
+        <w:t xml:space="preserve"> è scritta sommariamente e con poca cura per dare corpo all’idea  su come si svilupperà il videogioco,  andrà sicuramente rivista e migliorata su ogni aspetto.</w:t>
+      </w:r>
+    </w:p>
+    <w:p>
+      <w:r>
+        <w:t xml:space="preserve">Fra le innumerevoli leggende del passato, una racconta questa </w:t>
+      </w:r>
+      <w:proofErr w:type="spellStart"/>
+      <w:r>
+        <w:t>storia…</w:t>
+      </w:r>
+      <w:proofErr w:type="spellEnd"/>
+      <w:r>
+        <w:t>.</w:t>
+      </w:r>
+    </w:p>
+    <w:p>
+      <w:r>
+        <w:t>C’era una volta</w:t>
+      </w:r>
+      <w:r>
+        <w:t xml:space="preserve"> </w:t>
+      </w:r>
+      <w:r>
+        <w:t xml:space="preserve">un </w:t>
+      </w:r>
+      <w:r>
+        <w:t xml:space="preserve"> </w:t>
+      </w:r>
+      <w:r>
+        <w:t xml:space="preserve">regno il quale  </w:t>
+      </w:r>
+      <w:r>
+        <w:t xml:space="preserve">vide la propria </w:t>
       </w:r>
       <w:r>
         <w:t>nascita</w:t>
@@ -27,7 +63,13 @@
         <w:t>crescita</w:t>
       </w:r>
       <w:r>
-        <w:t xml:space="preserve"> grazie a valorosi condottieri e combattenti , figli dei </w:t>
+        <w:t xml:space="preserve"> </w:t>
+      </w:r>
+      <w:r>
+        <w:t>dall’unione di</w:t>
+      </w:r>
+      <w:r>
+        <w:t xml:space="preserve"> valorosi combattenti, figli dei </w:t>
       </w:r>
       <w:r>
         <w:t>più</w:t>
@@ -59,27 +101,53 @@
         <w:t xml:space="preserve">uesti  valorosi </w:t>
       </w:r>
       <w:r>
-        <w:t>fecero si che il feudo divenne il più prospero,</w:t>
-      </w:r>
-      <w:r>
-        <w:t xml:space="preserve">sicuro e </w:t>
-      </w:r>
-      <w:r>
-        <w:t xml:space="preserve"> potente </w:t>
-      </w:r>
-      <w:r>
-        <w:t xml:space="preserve">che il regno abbia potuto </w:t>
-      </w:r>
-      <w:proofErr w:type="spellStart"/>
-      <w:r>
-        <w:t>avere…</w:t>
-      </w:r>
-      <w:proofErr w:type="spellEnd"/>
-      <w:r>
-        <w:t>..</w:t>
-      </w:r>
-    </w:p>
-    <w:p/>
+        <w:t xml:space="preserve">fecero si che </w:t>
+      </w:r>
+      <w:r>
+        <w:t>ciò che sembrava inizialmente uno</w:t>
+      </w:r>
+      <w:r>
+        <w:t xml:space="preserve"> gruppo</w:t>
+      </w:r>
+      <w:r>
+        <w:t xml:space="preserve"> sparuto </w:t>
+      </w:r>
+      <w:r>
+        <w:t>di folli</w:t>
+      </w:r>
+      <w:r>
+        <w:t xml:space="preserve"> </w:t>
+      </w:r>
+      <w:r>
+        <w:t xml:space="preserve">potesse </w:t>
+      </w:r>
+      <w:r>
+        <w:t>divenire</w:t>
+      </w:r>
+      <w:r>
+        <w:t xml:space="preserve"> </w:t>
+      </w:r>
+      <w:r>
+        <w:t xml:space="preserve">il più rigoglioso e </w:t>
+      </w:r>
+      <w:r>
+        <w:rPr>
+          <w:color w:val="FF0000"/>
+        </w:rPr>
+        <w:t>Florido</w:t>
+      </w:r>
+      <w:r>
+        <w:t xml:space="preserve"> </w:t>
+      </w:r>
+      <w:r>
+        <w:t xml:space="preserve"> regno che il mondo abbia mai </w:t>
+      </w:r>
+      <w:proofErr w:type="spellStart"/>
+      <w:r>
+        <w:t>testimoniato…</w:t>
+      </w:r>
+      <w:proofErr w:type="spellEnd"/>
+    </w:p>
     <w:p>
       <w:pPr>
         <w:rPr>
@@ -87,7 +155,7 @@
         </w:rPr>
       </w:pPr>
       <w:r>
-        <w:t>Leader di tutto questo è stato il condottiero</w:t>
+        <w:t>Dei vari leader, uno in particolare si distinse per le sue abilità in battaglia,</w:t>
       </w:r>
       <w:r>
         <w:rPr>
@@ -100,7 +168,7 @@
         <w:rPr>
           <w:color w:val="FF0000"/>
         </w:rPr>
-        <w:t>Cloud</w:t>
+        <w:t>Feulion</w:t>
       </w:r>
       <w:proofErr w:type="spellEnd"/>
       <w:r>
@@ -109,19 +177,17 @@
         </w:rPr>
         <w:t xml:space="preserve"> </w:t>
       </w:r>
-      <w:proofErr w:type="spellStart"/>
       <w:r>
         <w:rPr>
           <w:color w:val="FF0000"/>
         </w:rPr>
-        <w:t>Strife</w:t>
-      </w:r>
-      <w:proofErr w:type="spellEnd"/>
+        <w:t>,</w:t>
+      </w:r>
       <w:r>
         <w:rPr>
           <w:color w:val="FF0000"/>
         </w:rPr>
-        <w:t xml:space="preserve">  </w:t>
+        <w:t xml:space="preserve"> </w:t>
       </w:r>
       <w:r>
         <w:rPr>
@@ -133,7 +199,19 @@
         <w:rPr>
           <w:color w:val="000000" w:themeColor="text1"/>
         </w:rPr>
-        <w:t xml:space="preserve">da stratega e carisma </w:t>
+        <w:t xml:space="preserve">da </w:t>
+      </w:r>
+      <w:r>
+        <w:rPr>
+          <w:color w:val="000000" w:themeColor="text1"/>
+        </w:rPr>
+        <w:t>combattente,</w:t>
+      </w:r>
+      <w:r>
+        <w:rPr>
+          <w:color w:val="000000" w:themeColor="text1"/>
+        </w:rPr>
+        <w:t xml:space="preserve">stratega e carisma </w:t>
       </w:r>
       <w:r>
         <w:rPr>
@@ -151,69 +229,699 @@
         <w:rPr>
           <w:color w:val="000000" w:themeColor="text1"/>
         </w:rPr>
-        <w:t xml:space="preserve"> in battaglia ha guidato le proprie forze </w:t>
-      </w:r>
-      <w:r>
-        <w:rPr>
-          <w:color w:val="000000" w:themeColor="text1"/>
-        </w:rPr>
-        <w:t xml:space="preserve">esclusivamente verso la vittoria contro i suoi nemici, guadagnandosi il titolo di </w:t>
+        <w:t xml:space="preserve"> </w:t>
+      </w:r>
+      <w:r>
+        <w:rPr>
+          <w:color w:val="000000" w:themeColor="text1"/>
+        </w:rPr>
+        <w:t xml:space="preserve"> </w:t>
+      </w:r>
+      <w:r>
+        <w:rPr>
+          <w:color w:val="000000" w:themeColor="text1"/>
+        </w:rPr>
+        <w:t>in battaglia</w:t>
+      </w:r>
+      <w:r>
+        <w:rPr>
+          <w:color w:val="000000" w:themeColor="text1"/>
+        </w:rPr>
+        <w:t>,</w:t>
+      </w:r>
+      <w:r>
+        <w:rPr>
+          <w:color w:val="000000" w:themeColor="text1"/>
+        </w:rPr>
+        <w:t xml:space="preserve"> ha guidato le proprie forze </w:t>
+      </w:r>
+      <w:r>
+        <w:rPr>
+          <w:color w:val="000000" w:themeColor="text1"/>
+        </w:rPr>
+        <w:t xml:space="preserve">verso mille </w:t>
+      </w:r>
+      <w:proofErr w:type="spellStart"/>
+      <w:r>
+        <w:rPr>
+          <w:color w:val="000000" w:themeColor="text1"/>
+        </w:rPr>
+        <w:t>vittori</w:t>
+      </w:r>
+      <w:r>
+        <w:rPr>
+          <w:color w:val="000000" w:themeColor="text1"/>
+        </w:rPr>
+        <w:t>e</w:t>
+      </w:r>
+      <w:r>
+        <w:rPr>
+          <w:color w:val="000000" w:themeColor="text1"/>
+        </w:rPr>
+        <w:t>i</w:t>
+      </w:r>
+      <w:proofErr w:type="spellEnd"/>
+      <w:r>
+        <w:rPr>
+          <w:color w:val="000000" w:themeColor="text1"/>
+        </w:rPr>
+        <w:t xml:space="preserve">, guadagnandosi </w:t>
+      </w:r>
+      <w:r>
+        <w:rPr>
+          <w:color w:val="000000" w:themeColor="text1"/>
+        </w:rPr>
+        <w:t xml:space="preserve">così </w:t>
+      </w:r>
+      <w:r>
+        <w:rPr>
+          <w:color w:val="000000" w:themeColor="text1"/>
+        </w:rPr>
+        <w:t xml:space="preserve">il titolo di </w:t>
       </w:r>
       <w:r>
         <w:rPr>
           <w:color w:val="FF0000"/>
         </w:rPr>
-        <w:t>Signore Della guerra</w:t>
-      </w:r>
+        <w:t xml:space="preserve">Signore Della </w:t>
+      </w:r>
+      <w:proofErr w:type="spellStart"/>
+      <w:r>
+        <w:rPr>
+          <w:color w:val="FF0000"/>
+        </w:rPr>
+        <w:t>guerra</w:t>
+      </w:r>
+      <w:r>
+        <w:rPr>
+          <w:color w:val="000000" w:themeColor="text1"/>
+        </w:rPr>
+        <w:t>…</w:t>
+      </w:r>
+      <w:proofErr w:type="spellEnd"/>
     </w:p>
     <w:p>
       <w:pPr>
         <w:rPr>
+          <w:color w:val="000000" w:themeColor="text1"/>
+        </w:rPr>
+      </w:pPr>
+      <w:r>
+        <w:rPr>
+          <w:color w:val="000000" w:themeColor="text1"/>
+        </w:rPr>
+        <w:t xml:space="preserve">Per questo </w:t>
+      </w:r>
+      <w:r>
+        <w:rPr>
+          <w:color w:val="000000" w:themeColor="text1"/>
+        </w:rPr>
+        <w:t>grandi capacità,</w:t>
+      </w:r>
+      <w:r>
+        <w:rPr>
+          <w:color w:val="000000" w:themeColor="text1"/>
+        </w:rPr>
+        <w:t xml:space="preserve"> </w:t>
+      </w:r>
+      <w:r>
+        <w:rPr>
+          <w:color w:val="000000" w:themeColor="text1"/>
+        </w:rPr>
+        <w:t xml:space="preserve"> venne eletto come </w:t>
+      </w:r>
+      <w:r>
+        <w:rPr>
+          <w:color w:val="000000" w:themeColor="text1"/>
+        </w:rPr>
+        <w:t>Capo del ream</w:t>
+      </w:r>
+      <w:r>
+        <w:rPr>
+          <w:color w:val="000000" w:themeColor="text1"/>
+        </w:rPr>
+        <w:t>e,</w:t>
+      </w:r>
+      <w:r>
+        <w:rPr>
+          <w:color w:val="000000" w:themeColor="text1"/>
+        </w:rPr>
+        <w:t xml:space="preserve"> in modo</w:t>
+      </w:r>
+      <w:r>
+        <w:rPr>
+          <w:color w:val="000000" w:themeColor="text1"/>
+        </w:rPr>
+        <w:t xml:space="preserve"> </w:t>
+      </w:r>
+      <w:r>
+        <w:rPr>
+          <w:color w:val="000000" w:themeColor="text1"/>
+        </w:rPr>
+        <w:t xml:space="preserve"> che </w:t>
+      </w:r>
+      <w:r>
+        <w:rPr>
+          <w:color w:val="000000" w:themeColor="text1"/>
+        </w:rPr>
+        <w:t xml:space="preserve">la sua </w:t>
+      </w:r>
+      <w:r>
+        <w:rPr>
+          <w:color w:val="000000" w:themeColor="text1"/>
+        </w:rPr>
+        <w:t>forza</w:t>
+      </w:r>
+      <w:r>
+        <w:rPr>
+          <w:color w:val="000000" w:themeColor="text1"/>
+        </w:rPr>
+        <w:t xml:space="preserve"> </w:t>
+      </w:r>
+      <w:r>
+        <w:rPr>
+          <w:color w:val="000000" w:themeColor="text1"/>
+        </w:rPr>
+        <w:t>ed</w:t>
+      </w:r>
+      <w:r>
+        <w:rPr>
+          <w:color w:val="000000" w:themeColor="text1"/>
+        </w:rPr>
+        <w:t xml:space="preserve"> esperienza potesse </w:t>
+      </w:r>
+      <w:r>
+        <w:rPr>
+          <w:color w:val="000000" w:themeColor="text1"/>
+        </w:rPr>
+        <w:t xml:space="preserve"> proteggere </w:t>
+      </w:r>
+      <w:r>
+        <w:rPr>
+          <w:color w:val="000000" w:themeColor="text1"/>
+        </w:rPr>
+        <w:t>e crescere la comunità che credeva in lui...</w:t>
+      </w:r>
+    </w:p>
+    <w:p>
+      <w:pPr>
+        <w:rPr>
+          <w:color w:val="000000" w:themeColor="text1"/>
+        </w:rPr>
+      </w:pPr>
+      <w:r>
+        <w:rPr>
+          <w:color w:val="000000" w:themeColor="text1"/>
+        </w:rPr>
+        <w:t xml:space="preserve">Come </w:t>
+      </w:r>
+      <w:r>
+        <w:rPr>
+          <w:color w:val="000000" w:themeColor="text1"/>
+        </w:rPr>
+        <w:t>simbolo del regno</w:t>
+      </w:r>
+      <w:r>
+        <w:rPr>
+          <w:color w:val="000000" w:themeColor="text1"/>
+        </w:rPr>
+        <w:t xml:space="preserve"> </w:t>
+      </w:r>
+      <w:r>
+        <w:rPr>
+          <w:color w:val="000000" w:themeColor="text1"/>
+        </w:rPr>
+        <w:t xml:space="preserve">, un imponente castello  fu eretto a </w:t>
+      </w:r>
+      <w:r>
+        <w:rPr>
+          <w:color w:val="000000" w:themeColor="text1"/>
+        </w:rPr>
+        <w:t>guardia della nazione</w:t>
+      </w:r>
+      <w:r>
+        <w:rPr>
+          <w:color w:val="000000" w:themeColor="text1"/>
+        </w:rPr>
+        <w:t xml:space="preserve">,  </w:t>
+      </w:r>
+      <w:r>
+        <w:rPr>
+          <w:color w:val="000000" w:themeColor="text1"/>
+        </w:rPr>
+        <w:t xml:space="preserve">da cui il proprio signore poteva vigilare sopra i propri </w:t>
+      </w:r>
+      <w:r>
+        <w:rPr>
+          <w:color w:val="000000" w:themeColor="text1"/>
+        </w:rPr>
+        <w:t xml:space="preserve">pacifici </w:t>
+      </w:r>
+      <w:proofErr w:type="spellStart"/>
+      <w:r>
+        <w:rPr>
+          <w:color w:val="000000" w:themeColor="text1"/>
+        </w:rPr>
+        <w:t>abitanti…</w:t>
+      </w:r>
+      <w:proofErr w:type="spellEnd"/>
+    </w:p>
+    <w:p>
+      <w:pPr>
+        <w:rPr>
+          <w:color w:val="000000" w:themeColor="text1"/>
+        </w:rPr>
+      </w:pPr>
+      <w:r>
+        <w:rPr>
+          <w:color w:val="000000" w:themeColor="text1"/>
+        </w:rPr>
+        <w:t>La</w:t>
+      </w:r>
+      <w:r>
+        <w:rPr>
+          <w:color w:val="000000" w:themeColor="text1"/>
+        </w:rPr>
+        <w:t xml:space="preserve"> pace si stendeva sulle lussureggianti terre </w:t>
+      </w:r>
+      <w:r>
+        <w:rPr>
+          <w:color w:val="000000" w:themeColor="text1"/>
+        </w:rPr>
+        <w:t xml:space="preserve"> e nulla sembrava poter influenzare quello che era divenuto </w:t>
+      </w:r>
+      <w:r>
+        <w:rPr>
+          <w:color w:val="000000" w:themeColor="text1"/>
+        </w:rPr>
+        <w:t xml:space="preserve">ormai  un eterno paradiso </w:t>
+      </w:r>
+      <w:proofErr w:type="spellStart"/>
+      <w:r>
+        <w:rPr>
+          <w:color w:val="000000" w:themeColor="text1"/>
+        </w:rPr>
+        <w:t>felice…</w:t>
+      </w:r>
+      <w:proofErr w:type="spellEnd"/>
+    </w:p>
+    <w:p>
+      <w:pPr>
+        <w:rPr>
+          <w:color w:val="000000" w:themeColor="text1"/>
+        </w:rPr>
+      </w:pPr>
+      <w:proofErr w:type="spellStart"/>
+      <w:r>
+        <w:rPr>
+          <w:color w:val="000000" w:themeColor="text1"/>
+        </w:rPr>
+        <w:t>Tuttavia…</w:t>
+      </w:r>
+      <w:proofErr w:type="spellEnd"/>
+      <w:r>
+        <w:rPr>
+          <w:color w:val="000000" w:themeColor="text1"/>
+        </w:rPr>
+        <w:t xml:space="preserve"> una notte</w:t>
+      </w:r>
+      <w:r>
+        <w:rPr>
+          <w:color w:val="000000" w:themeColor="text1"/>
+        </w:rPr>
+        <w:t xml:space="preserve">, delle ombre cominciarono a strisciare all’interno delle mura, sussurri e rumori  provenivano da ogni </w:t>
+      </w:r>
+      <w:r>
+        <w:rPr>
+          <w:color w:val="000000" w:themeColor="text1"/>
+        </w:rPr>
+        <w:t>angolo del castello</w:t>
+      </w:r>
+      <w:r>
+        <w:rPr>
+          <w:color w:val="000000" w:themeColor="text1"/>
+        </w:rPr>
+        <w:t xml:space="preserve"> e prima che qualcuno riuscisse a realizzare </w:t>
+      </w:r>
+      <w:r>
+        <w:rPr>
+          <w:color w:val="000000" w:themeColor="text1"/>
+        </w:rPr>
+        <w:t>cosa stesse accadendo</w:t>
+      </w:r>
+      <w:r>
+        <w:rPr>
+          <w:color w:val="000000" w:themeColor="text1"/>
+        </w:rPr>
+        <w:t>, una cruenta battaglia scoppio all’interno di tutto il castello, nessuno seppe contro cosa stesse combattendo</w:t>
+      </w:r>
+      <w:r>
+        <w:rPr>
+          <w:color w:val="000000" w:themeColor="text1"/>
+        </w:rPr>
+        <w:t xml:space="preserve"> e rapidamente questa battaglia porto alla decimazione delle forze del </w:t>
+      </w:r>
+      <w:proofErr w:type="spellStart"/>
+      <w:r>
+        <w:rPr>
+          <w:color w:val="000000" w:themeColor="text1"/>
+        </w:rPr>
+        <w:t>castello…</w:t>
+      </w:r>
+      <w:proofErr w:type="spellEnd"/>
+    </w:p>
+    <w:p>
+      <w:pPr>
+        <w:rPr>
+          <w:color w:val="000000" w:themeColor="text1"/>
+        </w:rPr>
+      </w:pPr>
+      <w:r>
+        <w:rPr>
+          <w:color w:val="000000" w:themeColor="text1"/>
+        </w:rPr>
+        <w:t xml:space="preserve">Il </w:t>
+      </w:r>
+      <w:r>
+        <w:rPr>
+          <w:color w:val="000000" w:themeColor="text1"/>
+        </w:rPr>
+        <w:t xml:space="preserve"> </w:t>
+      </w:r>
+      <w:r>
+        <w:rPr>
+          <w:color w:val="000000" w:themeColor="text1"/>
+        </w:rPr>
+        <w:t xml:space="preserve">potente </w:t>
+      </w:r>
+      <w:proofErr w:type="spellStart"/>
+      <w:r>
+        <w:rPr>
           <w:color w:val="FF0000"/>
         </w:rPr>
+        <w:t>Feulion</w:t>
+      </w:r>
+      <w:proofErr w:type="spellEnd"/>
+      <w:r>
+        <w:rPr>
+          <w:color w:val="FF0000"/>
+        </w:rPr>
+        <w:t xml:space="preserve"> </w:t>
+      </w:r>
+      <w:r>
+        <w:rPr>
+          <w:color w:val="000000" w:themeColor="text1"/>
+        </w:rPr>
+        <w:t xml:space="preserve">però tutto fece tranne che arrendersi e dopo esser riuscito a riunire tra gli uomini migliori che potesse disporre cominciò a respingere quegli esseri che mai furono visti </w:t>
+      </w:r>
+      <w:proofErr w:type="spellStart"/>
+      <w:r>
+        <w:rPr>
+          <w:color w:val="000000" w:themeColor="text1"/>
+        </w:rPr>
+        <w:t>prima…</w:t>
+      </w:r>
+      <w:proofErr w:type="spellEnd"/>
+    </w:p>
+    <w:p>
+      <w:pPr>
+        <w:rPr>
+          <w:color w:val="000000" w:themeColor="text1"/>
+        </w:rPr>
       </w:pPr>
       <w:r>
         <w:rPr>
           <w:color w:val="000000" w:themeColor="text1"/>
         </w:rPr>
-        <w:t xml:space="preserve">Per questo motivo </w:t>
-      </w:r>
-      <w:r>
-        <w:rPr>
-          <w:color w:val="000000" w:themeColor="text1"/>
-        </w:rPr>
-        <w:t xml:space="preserve"> venne eletto come </w:t>
-      </w:r>
-      <w:r>
-        <w:rPr>
-          <w:color w:val="000000" w:themeColor="text1"/>
-        </w:rPr>
-        <w:t xml:space="preserve">Capo della regione </w:t>
-      </w:r>
-      <w:r>
-        <w:rPr>
-          <w:color w:val="000000" w:themeColor="text1"/>
-        </w:rPr>
-        <w:t xml:space="preserve"> </w:t>
-      </w:r>
-      <w:r>
-        <w:rPr>
-          <w:color w:val="000000" w:themeColor="text1"/>
-        </w:rPr>
-        <w:t xml:space="preserve"> che potesse proteggere e sovrintendere al  benessere e alla prosperità della popolazione che credeva in lui e,  per permettere che ciò avvenisse al meglio, un imponente castello  fu eretto a protezione della comunità,  e al servizio del </w:t>
-      </w:r>
+        <w:t xml:space="preserve">La sua </w:t>
+      </w:r>
+      <w:r>
+        <w:rPr>
+          <w:color w:val="000000" w:themeColor="text1"/>
+        </w:rPr>
+        <w:t>fierezza</w:t>
+      </w:r>
+      <w:r>
+        <w:rPr>
+          <w:color w:val="000000" w:themeColor="text1"/>
+        </w:rPr>
+        <w:t xml:space="preserve"> e tenacia lo rendevano imponente come le leggende narrarono, e quando fu ormai vicino a scopri</w:t>
+      </w:r>
+      <w:r>
+        <w:rPr>
+          <w:color w:val="000000" w:themeColor="text1"/>
+        </w:rPr>
+        <w:t>re</w:t>
+      </w:r>
+      <w:r>
+        <w:rPr>
+          <w:color w:val="000000" w:themeColor="text1"/>
+        </w:rPr>
+        <w:t xml:space="preserve"> e fronteggiare l’artefice di </w:t>
+      </w:r>
+      <w:r>
+        <w:rPr>
+          <w:color w:val="000000" w:themeColor="text1"/>
+        </w:rPr>
+        <w:t>quel</w:t>
+      </w:r>
+      <w:r>
+        <w:rPr>
+          <w:color w:val="000000" w:themeColor="text1"/>
+        </w:rPr>
+        <w:t xml:space="preserve"> attacco si </w:t>
+      </w:r>
+      <w:proofErr w:type="spellStart"/>
+      <w:r>
+        <w:rPr>
+          <w:color w:val="000000" w:themeColor="text1"/>
+        </w:rPr>
+        <w:t>rendette</w:t>
+      </w:r>
+      <w:proofErr w:type="spellEnd"/>
+      <w:r>
+        <w:rPr>
+          <w:color w:val="000000" w:themeColor="text1"/>
+        </w:rPr>
+        <w:t xml:space="preserve"> conto che non poteva più muoversi, intrappolato nell’aria senza che nulla potesse </w:t>
+      </w:r>
+      <w:proofErr w:type="spellStart"/>
+      <w:r>
+        <w:rPr>
+          <w:color w:val="000000" w:themeColor="text1"/>
+        </w:rPr>
+        <w:t>fare…</w:t>
+      </w:r>
+      <w:proofErr w:type="spellEnd"/>
+    </w:p>
+    <w:p>
+      <w:pPr>
+        <w:rPr>
+          <w:color w:val="000000" w:themeColor="text1"/>
+        </w:rPr>
+      </w:pPr>
+      <w:r>
+        <w:rPr>
+          <w:color w:val="000000" w:themeColor="text1"/>
+        </w:rPr>
+        <w:t xml:space="preserve">E’ </w:t>
+      </w:r>
+      <w:r>
+        <w:rPr>
+          <w:color w:val="000000" w:themeColor="text1"/>
+        </w:rPr>
+        <w:t xml:space="preserve">proprio in quel momento che si </w:t>
+      </w:r>
+      <w:r>
+        <w:rPr>
+          <w:color w:val="000000" w:themeColor="text1"/>
+        </w:rPr>
+        <w:t xml:space="preserve">manifestò </w:t>
+      </w:r>
+      <w:r>
+        <w:rPr>
+          <w:color w:val="000000" w:themeColor="text1"/>
+        </w:rPr>
+        <w:t xml:space="preserve"> il suo vero nemico, un imponente essere </w:t>
+      </w:r>
+      <w:r>
+        <w:rPr>
+          <w:color w:val="000000" w:themeColor="text1"/>
+        </w:rPr>
+        <w:t xml:space="preserve">che non poteva essere </w:t>
+      </w:r>
+      <w:proofErr w:type="spellStart"/>
+      <w:r>
+        <w:rPr>
+          <w:color w:val="000000" w:themeColor="text1"/>
+        </w:rPr>
+        <w:t>umano…</w:t>
+      </w:r>
+      <w:proofErr w:type="spellEnd"/>
+      <w:r>
+        <w:rPr>
+          <w:color w:val="000000" w:themeColor="text1"/>
+        </w:rPr>
+        <w:t>.</w:t>
+      </w:r>
+    </w:p>
+    <w:p>
+      <w:pPr>
+        <w:rPr>
+          <w:color w:val="000000" w:themeColor="text1"/>
+        </w:rPr>
+      </w:pPr>
+      <w:r>
+        <w:rPr>
+          <w:color w:val="000000" w:themeColor="text1"/>
+        </w:rPr>
+        <w:t xml:space="preserve">Furono sufficienti pochi </w:t>
+      </w:r>
+      <w:r>
+        <w:rPr>
+          <w:color w:val="000000" w:themeColor="text1"/>
+        </w:rPr>
+        <w:t xml:space="preserve"> movimenti delle sue braccia</w:t>
+      </w:r>
+      <w:r>
+        <w:rPr>
+          <w:color w:val="000000" w:themeColor="text1"/>
+        </w:rPr>
+        <w:t xml:space="preserve"> per</w:t>
+      </w:r>
+      <w:r>
+        <w:rPr>
+          <w:color w:val="000000" w:themeColor="text1"/>
+        </w:rPr>
+        <w:t xml:space="preserve"> riusc</w:t>
+      </w:r>
+      <w:r>
+        <w:rPr>
+          <w:color w:val="000000" w:themeColor="text1"/>
+        </w:rPr>
+        <w:t>ire</w:t>
+      </w:r>
+      <w:r>
+        <w:rPr>
+          <w:color w:val="000000" w:themeColor="text1"/>
+        </w:rPr>
+        <w:t xml:space="preserve"> ad annientare le poche forze rimaste </w:t>
+      </w:r>
+      <w:r>
+        <w:rPr>
+          <w:color w:val="000000" w:themeColor="text1"/>
+        </w:rPr>
+        <w:t xml:space="preserve">fedeli a  </w:t>
+      </w:r>
+      <w:proofErr w:type="spellStart"/>
       <w:r>
         <w:rPr>
           <w:color w:val="FF0000"/>
         </w:rPr>
-        <w:t>Signore del Feudo</w:t>
-      </w:r>
+        <w:t>Feulion…</w:t>
+      </w:r>
+      <w:proofErr w:type="spellEnd"/>
+    </w:p>
+    <w:p>
+      <w:pPr>
+        <w:rPr>
+          <w:color w:val="000000" w:themeColor="text1"/>
+        </w:rPr>
+      </w:pPr>
+      <w:r>
+        <w:rPr>
+          <w:color w:val="000000" w:themeColor="text1"/>
+        </w:rPr>
+        <w:t>E fu</w:t>
+      </w:r>
+      <w:r>
+        <w:rPr>
+          <w:color w:val="000000" w:themeColor="text1"/>
+        </w:rPr>
+        <w:t xml:space="preserve"> nel momento in cui tutto sembrava perduto che </w:t>
+      </w:r>
+      <w:r>
+        <w:rPr>
+          <w:color w:val="000000" w:themeColor="text1"/>
+        </w:rPr>
+        <w:t>lo sguardo dei due antagonisti</w:t>
+      </w:r>
+      <w:r>
+        <w:rPr>
+          <w:color w:val="000000" w:themeColor="text1"/>
+        </w:rPr>
+        <w:t xml:space="preserve"> si incrociò e</w:t>
+      </w:r>
+      <w:r>
+        <w:rPr>
+          <w:color w:val="000000" w:themeColor="text1"/>
+        </w:rPr>
+        <w:t xml:space="preserve"> dopo un breve ma intenso momento, </w:t>
+      </w:r>
+      <w:r>
+        <w:rPr>
+          <w:color w:val="000000" w:themeColor="text1"/>
+        </w:rPr>
+        <w:t xml:space="preserve">l’oscuro </w:t>
+      </w:r>
+      <w:r>
+        <w:rPr>
+          <w:color w:val="000000" w:themeColor="text1"/>
+        </w:rPr>
+        <w:t>essere</w:t>
+      </w:r>
+      <w:r>
+        <w:rPr>
+          <w:color w:val="000000" w:themeColor="text1"/>
+        </w:rPr>
+        <w:t xml:space="preserve"> agitò le mani nella direzione </w:t>
+      </w:r>
+      <w:r>
+        <w:rPr>
+          <w:color w:val="000000" w:themeColor="text1"/>
+        </w:rPr>
+        <w:t xml:space="preserve">del prigioniero mimando una specie di rituale dopodiché, il grande </w:t>
+      </w:r>
+      <w:r>
+        <w:rPr>
+          <w:color w:val="000000" w:themeColor="text1"/>
+        </w:rPr>
+        <w:t xml:space="preserve"> </w:t>
+      </w:r>
+      <w:proofErr w:type="spellStart"/>
       <w:r>
         <w:rPr>
           <w:color w:val="FF0000"/>
         </w:rPr>
-        <w:t>.</w:t>
-      </w:r>
+        <w:t>Feulion</w:t>
+      </w:r>
+      <w:proofErr w:type="spellEnd"/>
+      <w:r>
+        <w:rPr>
+          <w:color w:val="000000" w:themeColor="text1"/>
+        </w:rPr>
+        <w:t>,</w:t>
+      </w:r>
+      <w:r>
+        <w:rPr>
+          <w:color w:val="FF0000"/>
+        </w:rPr>
+        <w:t xml:space="preserve"> </w:t>
+      </w:r>
+      <w:r>
+        <w:rPr>
+          <w:color w:val="000000" w:themeColor="text1"/>
+        </w:rPr>
+        <w:t xml:space="preserve">non seppe più </w:t>
+      </w:r>
+      <w:proofErr w:type="spellStart"/>
+      <w:r>
+        <w:rPr>
+          <w:color w:val="000000" w:themeColor="text1"/>
+        </w:rPr>
+        <w:t>nulla…</w:t>
+      </w:r>
+      <w:proofErr w:type="spellEnd"/>
     </w:p>
     <w:p>
       <w:pPr>
@@ -221,32 +929,6 @@
           <w:color w:val="000000" w:themeColor="text1"/>
         </w:rPr>
       </w:pPr>
-      <w:r>
-        <w:rPr>
-          <w:color w:val="000000" w:themeColor="text1"/>
-        </w:rPr>
-        <w:t>La vita continuò prospera nel feudo</w:t>
-      </w:r>
-      <w:r>
-        <w:rPr>
-          <w:color w:val="000000" w:themeColor="text1"/>
-        </w:rPr>
-        <w:t xml:space="preserve"> e cosi sembrò dover durare per sempre,  e forse avrebbe potuto continuare, se ciò non avesse portato ad una eccessiva sicurezza degli abitanti e del capo del feudo stesso, anche se forse, nemmeno la massima allerta e i più valorosi degli eroi avrebbe potuto difendere il feudo da una calamità talmente potente da non appartenere nemmeno a questo </w:t>
-      </w:r>
-      <w:proofErr w:type="spellStart"/>
-      <w:r>
-        <w:rPr>
-          <w:color w:val="000000" w:themeColor="text1"/>
-        </w:rPr>
-        <w:t>mondo…</w:t>
-      </w:r>
-      <w:proofErr w:type="spellEnd"/>
-      <w:r>
-        <w:rPr>
-          <w:color w:val="000000" w:themeColor="text1"/>
-        </w:rPr>
-        <w:t>.</w:t>
-      </w:r>
     </w:p>
     <w:p>
       <w:pPr>
@@ -431,6 +1113,7 @@
   <w:style w:type="paragraph" w:default="1" w:styleId="Normale">
     <w:name w:val="Normal"/>
     <w:qFormat/>
+    <w:rsid w:val="007D24C2"/>
   </w:style>
   <w:style w:type="character" w:default="1" w:styleId="Carpredefinitoparagrafo">
     <w:name w:val="Default Paragraph Font"/>

</xml_diff>